<commit_message>
fixed resume spacing for printing
</commit_message>
<xml_diff>
--- a/assets/home/Resume Final One Page.docx
+++ b/assets/home/Resume Final One Page.docx
@@ -81,15 +81,33 @@
           <w:sz w:val="22"/>
           <w:szCs w:val="22"/>
         </w:rPr>
-        <w:t xml:space="preserve">                                                                                                                                          </w:t>
-      </w:r>
+        <w:t xml:space="preserve">                                                                                                                                       </w:t>
+      </w:r>
+      <w:proofErr w:type="gramStart"/>
       <w:r>
         <w:rPr>
           <w:rFonts w:ascii="Calibri Light" w:hAnsi="Calibri Light" w:cs="Times New Roman"/>
           <w:sz w:val="22"/>
           <w:szCs w:val="22"/>
         </w:rPr>
-        <w:t xml:space="preserve">(845) 825 </w:t>
+        <w:t xml:space="preserve">   </w:t>
+      </w:r>
+      <w:r>
+        <w:rPr>
+          <w:rFonts w:ascii="Calibri Light" w:hAnsi="Calibri Light" w:cs="Times New Roman"/>
+          <w:sz w:val="22"/>
+          <w:szCs w:val="22"/>
+        </w:rPr>
+        <w:t>(</w:t>
+      </w:r>
+      <w:proofErr w:type="gramEnd"/>
+      <w:r>
+        <w:rPr>
+          <w:rFonts w:ascii="Calibri Light" w:hAnsi="Calibri Light" w:cs="Times New Roman"/>
+          <w:sz w:val="22"/>
+          <w:szCs w:val="22"/>
+        </w:rPr>
+        <w:t xml:space="preserve">845) 825 </w:t>
       </w:r>
       <w:r>
         <w:rPr>
@@ -133,6 +151,7 @@
         <w:pStyle w:val="Header"/>
         <w:rPr>
           <w:rFonts w:ascii="Calibri Light" w:hAnsi="Calibri Light" w:cs="Times New Roman"/>
+          <w:sz w:val="20"/>
         </w:rPr>
       </w:pPr>
     </w:p>
@@ -393,7 +412,7 @@
         <w:pStyle w:val="ResumeAlignRight"/>
         <w:rPr>
           <w:rFonts w:ascii="Calibri Light" w:hAnsi="Calibri Light" w:cs="Times New Roman"/>
-          <w:sz w:val="22"/>
+          <w:sz w:val="20"/>
           <w:szCs w:val="21"/>
         </w:rPr>
       </w:pPr>
@@ -588,7 +607,7 @@
         <w:jc w:val="both"/>
         <w:rPr>
           <w:rFonts w:ascii="Calibri Light" w:hAnsi="Calibri Light" w:cs="Times New Roman"/>
-          <w:sz w:val="22"/>
+          <w:sz w:val="20"/>
           <w:szCs w:val="21"/>
         </w:rPr>
       </w:pPr>
@@ -684,7 +703,7 @@
         <w:jc w:val="both"/>
         <w:rPr>
           <w:rFonts w:ascii="Calibri Light" w:hAnsi="Calibri Light" w:cs="Times New Roman"/>
-          <w:sz w:val="22"/>
+          <w:sz w:val="20"/>
           <w:szCs w:val="21"/>
         </w:rPr>
       </w:pPr>
@@ -1084,8 +1103,19 @@
           <w:sz w:val="22"/>
           <w:szCs w:val="21"/>
         </w:rPr>
-        <w:t>tate Assemblywoman Ellen Jaffee</w:t>
-      </w:r>
+        <w:t xml:space="preserve">tate Assemblywoman Ellen </w:t>
+      </w:r>
+      <w:proofErr w:type="spellStart"/>
+      <w:r>
+        <w:rPr>
+          <w:rFonts w:ascii="Calibri Light" w:hAnsi="Calibri Light" w:cs="Times New Roman"/>
+          <w:b/>
+          <w:sz w:val="22"/>
+          <w:szCs w:val="21"/>
+        </w:rPr>
+        <w:t>Jaffee</w:t>
+      </w:r>
+      <w:proofErr w:type="spellEnd"/>
       <w:r>
         <w:rPr>
           <w:rFonts w:ascii="Calibri Light" w:hAnsi="Calibri Light" w:cs="Times New Roman"/>
@@ -1294,8 +1324,6 @@
         </w:rPr>
         <w:t>June, 2012 – June</w:t>
       </w:r>
-      <w:bookmarkStart w:id="2" w:name="_GoBack"/>
-      <w:bookmarkEnd w:id="2"/>
       <w:r>
         <w:rPr>
           <w:rFonts w:ascii="Calibri Light" w:hAnsi="Calibri Light" w:cs="Times New Roman"/>
@@ -1377,7 +1405,7 @@
         <w:spacing w:line="276" w:lineRule="auto"/>
         <w:rPr>
           <w:rFonts w:ascii="Calibri Light" w:hAnsi="Calibri Light"/>
-          <w:sz w:val="22"/>
+          <w:sz w:val="20"/>
           <w:szCs w:val="21"/>
         </w:rPr>
       </w:pPr>
@@ -1440,7 +1468,17 @@
           <w:sz w:val="22"/>
           <w:szCs w:val="21"/>
         </w:rPr>
-        <w:t>App Maker Club</w:t>
+        <w:t xml:space="preserve">App Maker </w:t>
+      </w:r>
+      <w:proofErr w:type="gramStart"/>
+      <w:r>
+        <w:rPr>
+          <w:rFonts w:ascii="Calibri Light" w:hAnsi="Calibri Light" w:cs="Times New Roman"/>
+          <w:b/>
+          <w:sz w:val="22"/>
+          <w:szCs w:val="21"/>
+        </w:rPr>
+        <w:t>Club</w:t>
       </w:r>
       <w:r>
         <w:rPr>
@@ -1460,6 +1498,7 @@
         </w:rPr>
         <w:t xml:space="preserve"> -</w:t>
       </w:r>
+      <w:proofErr w:type="gramEnd"/>
       <w:r>
         <w:rPr>
           <w:rFonts w:ascii="Calibri Light" w:hAnsi="Calibri Light" w:cs="Times New Roman"/>
@@ -1498,7 +1537,17 @@
           <w:sz w:val="22"/>
           <w:szCs w:val="21"/>
         </w:rPr>
-        <w:t>Solar Car Club</w:t>
+        <w:t xml:space="preserve">Solar Car </w:t>
+      </w:r>
+      <w:proofErr w:type="gramStart"/>
+      <w:r>
+        <w:rPr>
+          <w:rFonts w:ascii="Calibri Light" w:hAnsi="Calibri Light" w:cs="Times New Roman"/>
+          <w:b/>
+          <w:sz w:val="22"/>
+          <w:szCs w:val="21"/>
+        </w:rPr>
+        <w:t>Club</w:t>
       </w:r>
       <w:r>
         <w:rPr>
@@ -1518,6 +1567,7 @@
         </w:rPr>
         <w:t xml:space="preserve"> -</w:t>
       </w:r>
+      <w:proofErr w:type="gramEnd"/>
       <w:r>
         <w:rPr>
           <w:rFonts w:ascii="Calibri Light" w:hAnsi="Calibri Light" w:cs="Times New Roman"/>
@@ -1552,9 +1602,12 @@
         </w:tabs>
         <w:rPr>
           <w:rFonts w:ascii="Calibri Light" w:hAnsi="Calibri Light" w:cs="Times New Roman"/>
+          <w:sz w:val="20"/>
           <w:szCs w:val="22"/>
         </w:rPr>
       </w:pPr>
+      <w:bookmarkStart w:id="2" w:name="_GoBack"/>
+      <w:bookmarkEnd w:id="2"/>
     </w:p>
     <w:p>
       <w:pPr>
@@ -1619,7 +1672,17 @@
           <w:sz w:val="22"/>
           <w:szCs w:val="21"/>
         </w:rPr>
-        <w:t>Meals on Wheels</w:t>
+        <w:t xml:space="preserve">Meals on </w:t>
+      </w:r>
+      <w:proofErr w:type="gramStart"/>
+      <w:r>
+        <w:rPr>
+          <w:rFonts w:ascii="Calibri Light" w:hAnsi="Calibri Light" w:cs="Times New Roman"/>
+          <w:b/>
+          <w:sz w:val="22"/>
+          <w:szCs w:val="21"/>
+        </w:rPr>
+        <w:t>Wheels</w:t>
       </w:r>
       <w:r>
         <w:rPr>
@@ -1639,6 +1702,7 @@
         </w:rPr>
         <w:t xml:space="preserve"> -</w:t>
       </w:r>
+      <w:proofErr w:type="gramEnd"/>
       <w:r>
         <w:rPr>
           <w:rFonts w:ascii="Calibri Light" w:hAnsi="Calibri Light" w:cs="Times New Roman"/>
@@ -1686,7 +1750,17 @@
           <w:sz w:val="22"/>
           <w:szCs w:val="21"/>
         </w:rPr>
-        <w:t>Red Cross / Lower Hudson Valley</w:t>
+        <w:t xml:space="preserve">Red Cross / Lower Hudson </w:t>
+      </w:r>
+      <w:proofErr w:type="gramStart"/>
+      <w:r>
+        <w:rPr>
+          <w:rFonts w:ascii="Calibri Light" w:hAnsi="Calibri Light" w:cs="Times New Roman"/>
+          <w:b/>
+          <w:sz w:val="22"/>
+          <w:szCs w:val="21"/>
+        </w:rPr>
+        <w:t>Valley</w:t>
       </w:r>
       <w:r>
         <w:rPr>
@@ -1706,6 +1780,7 @@
         </w:rPr>
         <w:t xml:space="preserve"> -</w:t>
       </w:r>
+      <w:proofErr w:type="gramEnd"/>
       <w:r>
         <w:rPr>
           <w:rFonts w:ascii="Calibri Light" w:hAnsi="Calibri Light" w:cs="Times New Roman"/>
@@ -1744,8 +1819,20 @@
           <w:sz w:val="22"/>
           <w:szCs w:val="21"/>
         </w:rPr>
-        <w:t xml:space="preserve">Planned Parenthood Hudson Peconic </w:t>
-      </w:r>
+        <w:t xml:space="preserve">Planned Parenthood Hudson </w:t>
+      </w:r>
+      <w:proofErr w:type="spellStart"/>
+      <w:proofErr w:type="gramStart"/>
+      <w:r>
+        <w:rPr>
+          <w:rFonts w:ascii="Calibri Light" w:hAnsi="Calibri Light" w:cs="Times New Roman"/>
+          <w:b/>
+          <w:sz w:val="22"/>
+          <w:szCs w:val="21"/>
+        </w:rPr>
+        <w:t>Peconic</w:t>
+      </w:r>
+      <w:proofErr w:type="spellEnd"/>
       <w:r>
         <w:rPr>
           <w:rFonts w:ascii="Calibri Light" w:hAnsi="Calibri Light" w:cs="Times New Roman"/>
@@ -1762,8 +1849,18 @@
           <w:sz w:val="22"/>
           <w:szCs w:val="21"/>
         </w:rPr>
+        <w:t xml:space="preserve"> </w:t>
+      </w:r>
+      <w:r>
+        <w:rPr>
+          <w:rFonts w:ascii="Calibri Light" w:hAnsi="Calibri Light" w:cs="Times New Roman"/>
+          <w:b/>
+          <w:sz w:val="22"/>
+          <w:szCs w:val="21"/>
+        </w:rPr>
         <w:t>-</w:t>
       </w:r>
+      <w:proofErr w:type="gramEnd"/>
       <w:r>
         <w:rPr>
           <w:rFonts w:ascii="Calibri Light" w:hAnsi="Calibri Light" w:cs="Times New Roman"/>
@@ -1792,8 +1889,9 @@
     <w:sectPr>
       <w:footerReference w:type="default" r:id="rId7"/>
       <w:pgSz w:w="12240" w:h="15840"/>
-      <w:pgMar w:top="432" w:right="1008" w:bottom="720" w:left="1008" w:header="720" w:footer="720" w:gutter="0"/>
+      <w:pgMar w:top="835" w:right="1008" w:bottom="835" w:left="1008" w:header="720" w:footer="720" w:gutter="0"/>
       <w:cols w:space="720"/>
+      <w:docGrid w:linePitch="326"/>
     </w:sectPr>
   </w:body>
 </w:document>
@@ -5278,7 +5376,7 @@
   <w:num w:numId="5">
     <w:abstractNumId w:val="3"/>
     <w:lvlOverride w:ilvl="0">
-      <w:lvl w:ilvl="0" w:tplc="A96AEB34">
+      <w:lvl w:ilvl="0" w:tplc="27622534">
         <w:start w:val="1"/>
         <w:numFmt w:val="bullet"/>
         <w:lvlText w:val="•"/>
@@ -5313,7 +5411,7 @@
       </w:lvl>
     </w:lvlOverride>
     <w:lvlOverride w:ilvl="1">
-      <w:lvl w:ilvl="1" w:tplc="C122BB42">
+      <w:lvl w:ilvl="1" w:tplc="99C4607E">
         <w:start w:val="1"/>
         <w:numFmt w:val="bullet"/>
         <w:lvlText w:val="o"/>
@@ -5349,7 +5447,7 @@
       </w:lvl>
     </w:lvlOverride>
     <w:lvlOverride w:ilvl="2">
-      <w:lvl w:ilvl="2" w:tplc="45D8DB8C">
+      <w:lvl w:ilvl="2" w:tplc="42CC1C44">
         <w:start w:val="1"/>
         <w:numFmt w:val="bullet"/>
         <w:lvlText w:val="▪"/>
@@ -5385,7 +5483,7 @@
       </w:lvl>
     </w:lvlOverride>
     <w:lvlOverride w:ilvl="3">
-      <w:lvl w:ilvl="3" w:tplc="44D4F9B2">
+      <w:lvl w:ilvl="3" w:tplc="C5F610F2">
         <w:start w:val="1"/>
         <w:numFmt w:val="bullet"/>
         <w:lvlText w:val="•"/>
@@ -5421,7 +5519,7 @@
       </w:lvl>
     </w:lvlOverride>
     <w:lvlOverride w:ilvl="4">
-      <w:lvl w:ilvl="4" w:tplc="E272BD1C">
+      <w:lvl w:ilvl="4" w:tplc="6EDC5136">
         <w:start w:val="1"/>
         <w:numFmt w:val="bullet"/>
         <w:lvlText w:val="o"/>
@@ -5457,7 +5555,7 @@
       </w:lvl>
     </w:lvlOverride>
     <w:lvlOverride w:ilvl="5">
-      <w:lvl w:ilvl="5" w:tplc="67943388">
+      <w:lvl w:ilvl="5" w:tplc="EEAE220C">
         <w:start w:val="1"/>
         <w:numFmt w:val="bullet"/>
         <w:lvlText w:val="▪"/>
@@ -5493,7 +5591,7 @@
       </w:lvl>
     </w:lvlOverride>
     <w:lvlOverride w:ilvl="6">
-      <w:lvl w:ilvl="6" w:tplc="33D83336">
+      <w:lvl w:ilvl="6" w:tplc="7CD42DF4">
         <w:start w:val="1"/>
         <w:numFmt w:val="bullet"/>
         <w:lvlText w:val="•"/>
@@ -5529,7 +5627,7 @@
       </w:lvl>
     </w:lvlOverride>
     <w:lvlOverride w:ilvl="7">
-      <w:lvl w:ilvl="7" w:tplc="2C008B48">
+      <w:lvl w:ilvl="7" w:tplc="2E5E145E">
         <w:start w:val="1"/>
         <w:numFmt w:val="bullet"/>
         <w:lvlText w:val="o"/>
@@ -5565,7 +5663,7 @@
       </w:lvl>
     </w:lvlOverride>
     <w:lvlOverride w:ilvl="8">
-      <w:lvl w:ilvl="8" w:tplc="E1FC18E0">
+      <w:lvl w:ilvl="8" w:tplc="9B245652">
         <w:start w:val="1"/>
         <w:numFmt w:val="bullet"/>
         <w:lvlText w:val="▪"/>

</xml_diff>

<commit_message>
Fixed formatting errors on resume files
</commit_message>
<xml_diff>
--- a/assets/home/Resume Final One Page.docx
+++ b/assets/home/Resume Final One Page.docx
@@ -1673,7 +1673,7 @@
         <w:rPr>
           <w:rFonts w:ascii="Calibri Light" w:hAnsi="Calibri Light" w:cs="Times New Roman"/>
           <w:b/>
-          <w:sz w:val="8"/>
+          <w:sz w:val="6"/>
           <w:szCs w:val="21"/>
         </w:rPr>
       </w:pPr>
@@ -1855,12 +1855,22 @@
         <w:pStyle w:val="ResumeAlignRight"/>
         <w:rPr>
           <w:rFonts w:ascii="Calibri Light" w:hAnsi="Calibri Light" w:cs="Times New Roman"/>
-          <w:sz w:val="22"/>
+          <w:sz w:val="6"/>
           <w:szCs w:val="21"/>
         </w:rPr>
       </w:pPr>
       <w:bookmarkStart w:id="2" w:name="_GoBack"/>
       <w:bookmarkEnd w:id="2"/>
+    </w:p>
+    <w:p>
+      <w:pPr>
+        <w:pStyle w:val="ResumeAlignRight"/>
+        <w:rPr>
+          <w:rFonts w:ascii="Calibri Light" w:hAnsi="Calibri Light" w:cs="Times New Roman"/>
+          <w:sz w:val="22"/>
+          <w:szCs w:val="21"/>
+        </w:rPr>
+      </w:pPr>
       <w:r>
         <w:rPr>
           <w:rFonts w:ascii="Calibri Light" w:hAnsi="Calibri Light" w:cs="Times New Roman"/>
@@ -1868,8 +1878,9 @@
           <w:sz w:val="22"/>
           <w:szCs w:val="21"/>
         </w:rPr>
-        <w:t>Solar Car Club</w:t>
-      </w:r>
+        <w:t xml:space="preserve">Solar Car </w:t>
+      </w:r>
+      <w:proofErr w:type="gramStart"/>
       <w:r>
         <w:rPr>
           <w:rFonts w:ascii="Calibri Light" w:hAnsi="Calibri Light" w:cs="Times New Roman"/>
@@ -1877,6 +1888,15 @@
           <w:sz w:val="22"/>
           <w:szCs w:val="21"/>
         </w:rPr>
+        <w:t>Club</w:t>
+      </w:r>
+      <w:r>
+        <w:rPr>
+          <w:rFonts w:ascii="Calibri Light" w:hAnsi="Calibri Light" w:cs="Times New Roman"/>
+          <w:b/>
+          <w:sz w:val="22"/>
+          <w:szCs w:val="21"/>
+        </w:rPr>
         <w:t xml:space="preserve"> </w:t>
       </w:r>
       <w:r>
@@ -1888,6 +1908,7 @@
         </w:rPr>
         <w:t xml:space="preserve"> -</w:t>
       </w:r>
+      <w:proofErr w:type="gramEnd"/>
       <w:r>
         <w:rPr>
           <w:rFonts w:ascii="Calibri Light" w:hAnsi="Calibri Light" w:cs="Times New Roman"/>
@@ -5396,7 +5417,7 @@
   <w:num w:numId="5">
     <w:abstractNumId w:val="3"/>
     <w:lvlOverride w:ilvl="0">
-      <w:lvl w:ilvl="0" w:tplc="5DC02A32">
+      <w:lvl w:ilvl="0" w:tplc="079A091E">
         <w:start w:val="1"/>
         <w:numFmt w:val="bullet"/>
         <w:lvlText w:val="•"/>
@@ -5431,7 +5452,7 @@
       </w:lvl>
     </w:lvlOverride>
     <w:lvlOverride w:ilvl="1">
-      <w:lvl w:ilvl="1" w:tplc="341C653A">
+      <w:lvl w:ilvl="1" w:tplc="2B060818">
         <w:start w:val="1"/>
         <w:numFmt w:val="bullet"/>
         <w:lvlText w:val="o"/>
@@ -5467,7 +5488,7 @@
       </w:lvl>
     </w:lvlOverride>
     <w:lvlOverride w:ilvl="2">
-      <w:lvl w:ilvl="2" w:tplc="BA806A8E">
+      <w:lvl w:ilvl="2" w:tplc="C180EBF8">
         <w:start w:val="1"/>
         <w:numFmt w:val="bullet"/>
         <w:lvlText w:val="▪"/>
@@ -5503,7 +5524,7 @@
       </w:lvl>
     </w:lvlOverride>
     <w:lvlOverride w:ilvl="3">
-      <w:lvl w:ilvl="3" w:tplc="548853A4">
+      <w:lvl w:ilvl="3" w:tplc="2B524594">
         <w:start w:val="1"/>
         <w:numFmt w:val="bullet"/>
         <w:lvlText w:val="•"/>
@@ -5539,7 +5560,7 @@
       </w:lvl>
     </w:lvlOverride>
     <w:lvlOverride w:ilvl="4">
-      <w:lvl w:ilvl="4" w:tplc="36F25200">
+      <w:lvl w:ilvl="4" w:tplc="8F205F9C">
         <w:start w:val="1"/>
         <w:numFmt w:val="bullet"/>
         <w:lvlText w:val="o"/>
@@ -5575,7 +5596,7 @@
       </w:lvl>
     </w:lvlOverride>
     <w:lvlOverride w:ilvl="5">
-      <w:lvl w:ilvl="5" w:tplc="198A1C04">
+      <w:lvl w:ilvl="5" w:tplc="7AACB576">
         <w:start w:val="1"/>
         <w:numFmt w:val="bullet"/>
         <w:lvlText w:val="▪"/>
@@ -5611,7 +5632,7 @@
       </w:lvl>
     </w:lvlOverride>
     <w:lvlOverride w:ilvl="6">
-      <w:lvl w:ilvl="6" w:tplc="17880D8A">
+      <w:lvl w:ilvl="6" w:tplc="24D45088">
         <w:start w:val="1"/>
         <w:numFmt w:val="bullet"/>
         <w:lvlText w:val="•"/>
@@ -5647,7 +5668,7 @@
       </w:lvl>
     </w:lvlOverride>
     <w:lvlOverride w:ilvl="7">
-      <w:lvl w:ilvl="7" w:tplc="B75A93F0">
+      <w:lvl w:ilvl="7" w:tplc="F862869C">
         <w:start w:val="1"/>
         <w:numFmt w:val="bullet"/>
         <w:lvlText w:val="o"/>
@@ -5683,7 +5704,7 @@
       </w:lvl>
     </w:lvlOverride>
     <w:lvlOverride w:ilvl="8">
-      <w:lvl w:ilvl="8" w:tplc="EF66E3F2">
+      <w:lvl w:ilvl="8" w:tplc="B084556C">
         <w:start w:val="1"/>
         <w:numFmt w:val="bullet"/>
         <w:lvlText w:val="▪"/>
@@ -7631,7 +7652,7 @@
 </file>
 
 <file path=customXml/itemProps1.xml><?xml version="1.0" encoding="utf-8"?>
-<ds:datastoreItem xmlns:ds="http://schemas.openxmlformats.org/officeDocument/2006/customXml" ds:itemID="{1E63DDCC-6E3E-49E4-B5DC-23A8AC34E872}">
+<ds:datastoreItem xmlns:ds="http://schemas.openxmlformats.org/officeDocument/2006/customXml" ds:itemID="{1D8CED74-66E6-4485-B522-81D0292B10AC}">
   <ds:schemaRefs>
     <ds:schemaRef ds:uri="http://schemas.openxmlformats.org/officeDocument/2006/bibliography"/>
   </ds:schemaRefs>

</xml_diff>